<commit_message>
Update requirement of system
</commit_message>
<xml_diff>
--- a/Requirement.docx
+++ b/Requirement.docx
@@ -127,14 +127,7 @@
           <w:rFonts w:ascii="Calibri" w:eastAsia="Calibri" w:hAnsi="Calibri" w:cs="Calibri"/>
           <w:sz w:val="28"/>
         </w:rPr>
-        <w:t>URS-07 : User can pos</w:t>
-      </w:r>
-      <w:r>
-        <w:rPr>
-          <w:rFonts w:ascii="Calibri" w:eastAsia="Calibri" w:hAnsi="Calibri" w:cs="Calibri"/>
-          <w:sz w:val="28"/>
-        </w:rPr>
-        <w:t>t something to ask the guru about dharma in the forums.</w:t>
+        <w:t>URS-07 : User can post something to ask the guru about dharma in the forums.</w:t>
       </w:r>
     </w:p>
     <w:p>
@@ -161,213 +154,174 @@
           <w:rFonts w:ascii="Calibri" w:eastAsia="Calibri" w:hAnsi="Calibri" w:cs="Calibri"/>
           <w:sz w:val="28"/>
         </w:rPr>
-        <w:t>URS-09 : User can comment on a post in the forums.</w:t>
-      </w:r>
-    </w:p>
-    <w:p>
-      <w:pPr>
-        <w:pStyle w:val="normal"/>
-        <w:spacing w:line="360" w:lineRule="auto"/>
-      </w:pPr>
-      <w:r>
-        <w:rPr>
-          <w:rFonts w:ascii="Calibri" w:eastAsia="Calibri" w:hAnsi="Calibri" w:cs="Calibri"/>
-          <w:sz w:val="28"/>
-        </w:rPr>
-        <w:t>URS-10 : User can edit their post/comment in the forums.</w:t>
-      </w:r>
-    </w:p>
-    <w:p>
-      <w:pPr>
-        <w:pStyle w:val="normal"/>
-        <w:spacing w:line="360" w:lineRule="auto"/>
-      </w:pPr>
-      <w:r>
-        <w:rPr>
-          <w:rFonts w:ascii="Calibri" w:eastAsia="Calibri" w:hAnsi="Calibri" w:cs="Calibri"/>
-          <w:sz w:val="28"/>
-        </w:rPr>
-        <w:t>URS-11 : User can delete their post/commen</w:t>
-      </w:r>
-      <w:r>
-        <w:rPr>
-          <w:rFonts w:ascii="Calibri" w:eastAsia="Calibri" w:hAnsi="Calibri" w:cs="Calibri"/>
-          <w:sz w:val="28"/>
-        </w:rPr>
-        <w:t>t in the forums.</w:t>
-      </w:r>
-    </w:p>
-    <w:p>
-      <w:pPr>
-        <w:pStyle w:val="normal"/>
-        <w:spacing w:line="360" w:lineRule="auto"/>
-      </w:pPr>
-      <w:r>
-        <w:rPr>
-          <w:rFonts w:ascii="Calibri" w:eastAsia="Calibri" w:hAnsi="Calibri" w:cs="Calibri"/>
-          <w:sz w:val="28"/>
-        </w:rPr>
-        <w:t>URS-12 : User can view contact details of the temple through the website.</w:t>
-      </w:r>
-    </w:p>
-    <w:p>
-      <w:pPr>
-        <w:pStyle w:val="normal"/>
-        <w:spacing w:line="360" w:lineRule="auto"/>
-      </w:pPr>
-      <w:r>
-        <w:rPr>
-          <w:rFonts w:ascii="Calibri" w:eastAsia="Calibri" w:hAnsi="Calibri" w:cs="Calibri"/>
-          <w:sz w:val="28"/>
-        </w:rPr>
-        <w:t>URS-13 : User can see many pictures of the temple in gallery.</w:t>
-      </w:r>
-    </w:p>
-    <w:p>
-      <w:pPr>
-        <w:pStyle w:val="normal"/>
-        <w:spacing w:line="360" w:lineRule="auto"/>
-      </w:pPr>
-      <w:r>
-        <w:rPr>
-          <w:rFonts w:ascii="Calibri" w:eastAsia="Calibri" w:hAnsi="Calibri" w:cs="Calibri"/>
-          <w:sz w:val="28"/>
-        </w:rPr>
-        <w:t xml:space="preserve">URS-14 : User can open temple's </w:t>
-      </w:r>
-      <w:proofErr w:type="spellStart"/>
-      <w:r>
-        <w:rPr>
-          <w:rFonts w:ascii="Calibri" w:eastAsia="Calibri" w:hAnsi="Calibri" w:cs="Calibri"/>
-          <w:sz w:val="28"/>
-        </w:rPr>
-        <w:t>facebook</w:t>
-      </w:r>
-      <w:proofErr w:type="spellEnd"/>
-      <w:r>
-        <w:rPr>
-          <w:rFonts w:ascii="Calibri" w:eastAsia="Calibri" w:hAnsi="Calibri" w:cs="Calibri"/>
-          <w:sz w:val="28"/>
-        </w:rPr>
-        <w:t xml:space="preserve"> page from the website.</w:t>
-      </w:r>
-    </w:p>
-    <w:p>
-      <w:pPr>
-        <w:pStyle w:val="normal"/>
-        <w:spacing w:line="360" w:lineRule="auto"/>
-      </w:pPr>
-      <w:r>
-        <w:rPr>
-          <w:rFonts w:ascii="Calibri" w:eastAsia="Calibri" w:hAnsi="Calibri" w:cs="Calibri"/>
-          <w:sz w:val="28"/>
-        </w:rPr>
-        <w:t>URS-15 : User can log out from the webs</w:t>
-      </w:r>
-      <w:r>
-        <w:rPr>
-          <w:rFonts w:ascii="Calibri" w:eastAsia="Calibri" w:hAnsi="Calibri" w:cs="Calibri"/>
-          <w:sz w:val="28"/>
-        </w:rPr>
-        <w:t>ite.</w:t>
-      </w:r>
-    </w:p>
-    <w:p>
-      <w:pPr>
-        <w:pStyle w:val="normal"/>
-        <w:spacing w:line="360" w:lineRule="auto"/>
-      </w:pPr>
-      <w:r>
-        <w:rPr>
-          <w:rFonts w:ascii="Calibri" w:eastAsia="Calibri" w:hAnsi="Calibri" w:cs="Calibri"/>
-          <w:sz w:val="28"/>
-        </w:rPr>
-        <w:t>URS-16 : Admin can login to the website as the administrator.</w:t>
-      </w:r>
-    </w:p>
-    <w:p>
-      <w:pPr>
-        <w:pStyle w:val="normal"/>
-        <w:spacing w:line="360" w:lineRule="auto"/>
-      </w:pPr>
-      <w:r>
-        <w:rPr>
-          <w:rFonts w:ascii="Calibri" w:eastAsia="Calibri" w:hAnsi="Calibri" w:cs="Calibri"/>
-          <w:sz w:val="28"/>
-        </w:rPr>
-        <w:t>URS-17 : Admin can update news/activities of the temple to the website.</w:t>
-      </w:r>
-    </w:p>
-    <w:p>
-      <w:pPr>
-        <w:pStyle w:val="normal"/>
-        <w:spacing w:line="360" w:lineRule="auto"/>
-      </w:pPr>
-      <w:r>
-        <w:rPr>
-          <w:rFonts w:ascii="Calibri" w:eastAsia="Calibri" w:hAnsi="Calibri" w:cs="Calibri"/>
-          <w:sz w:val="28"/>
-        </w:rPr>
-        <w:t>URS-18 : Admin can edit news/activities of the temple to the website.</w:t>
-      </w:r>
-    </w:p>
-    <w:p>
-      <w:pPr>
-        <w:pStyle w:val="normal"/>
-        <w:spacing w:line="360" w:lineRule="auto"/>
-      </w:pPr>
-      <w:r>
-        <w:rPr>
-          <w:rFonts w:ascii="Calibri" w:eastAsia="Calibri" w:hAnsi="Calibri" w:cs="Calibri"/>
-          <w:sz w:val="28"/>
-        </w:rPr>
-        <w:t>URS-19 : Admin can delete news/activities of th</w:t>
-      </w:r>
-      <w:r>
-        <w:rPr>
-          <w:rFonts w:ascii="Calibri" w:eastAsia="Calibri" w:hAnsi="Calibri" w:cs="Calibri"/>
-          <w:sz w:val="28"/>
-        </w:rPr>
-        <w:t>e temple to the website.</w:t>
-      </w:r>
-    </w:p>
-    <w:p>
-      <w:pPr>
-        <w:pStyle w:val="normal"/>
-        <w:spacing w:line="360" w:lineRule="auto"/>
-      </w:pPr>
-      <w:r>
-        <w:rPr>
-          <w:rFonts w:ascii="Calibri" w:eastAsia="Calibri" w:hAnsi="Calibri" w:cs="Calibri"/>
-          <w:sz w:val="28"/>
-        </w:rPr>
-        <w:t>URS-20 : Admin can answer the question which asked by members.</w:t>
-      </w:r>
-    </w:p>
-    <w:p>
-      <w:pPr>
-        <w:pStyle w:val="normal"/>
-        <w:spacing w:line="360" w:lineRule="auto"/>
-      </w:pPr>
-      <w:r>
-        <w:rPr>
-          <w:rFonts w:ascii="Calibri" w:eastAsia="Calibri" w:hAnsi="Calibri" w:cs="Calibri"/>
-          <w:sz w:val="28"/>
-        </w:rPr>
-        <w:t>URS-21 : Admin can edit the improper post of any members.</w:t>
-      </w:r>
-    </w:p>
-    <w:p>
-      <w:pPr>
-        <w:pStyle w:val="normal"/>
-        <w:spacing w:line="360" w:lineRule="auto"/>
-      </w:pPr>
-      <w:r>
-        <w:rPr>
-          <w:rFonts w:ascii="Calibri" w:eastAsia="Calibri" w:hAnsi="Calibri" w:cs="Calibri"/>
-          <w:sz w:val="28"/>
-        </w:rPr>
-        <w:t>URS-22 : Admin can delete the improper post of any members.</w:t>
+        <w:t>URS-09</w:t>
+      </w:r>
+      <w:r>
+        <w:rPr>
+          <w:rFonts w:ascii="Calibri" w:eastAsia="Calibri" w:hAnsi="Calibri" w:cs="Calibri"/>
+          <w:sz w:val="28"/>
+        </w:rPr>
+        <w:t xml:space="preserve"> : User can view contact details of the temple through the website.</w:t>
+      </w:r>
+    </w:p>
+    <w:p>
+      <w:pPr>
+        <w:pStyle w:val="normal"/>
+        <w:spacing w:line="360" w:lineRule="auto"/>
+      </w:pPr>
+      <w:r>
+        <w:rPr>
+          <w:rFonts w:ascii="Calibri" w:eastAsia="Calibri" w:hAnsi="Calibri" w:cs="Calibri"/>
+          <w:sz w:val="28"/>
+        </w:rPr>
+        <w:t>URS-10</w:t>
+      </w:r>
+      <w:r>
+        <w:rPr>
+          <w:rFonts w:ascii="Calibri" w:eastAsia="Calibri" w:hAnsi="Calibri" w:cs="Calibri"/>
+          <w:sz w:val="28"/>
+        </w:rPr>
+        <w:t xml:space="preserve"> : User can see many pictures of the temple in gallery.</w:t>
+      </w:r>
+    </w:p>
+    <w:p>
+      <w:pPr>
+        <w:pStyle w:val="normal"/>
+        <w:spacing w:line="360" w:lineRule="auto"/>
+      </w:pPr>
+      <w:r>
+        <w:rPr>
+          <w:rFonts w:ascii="Calibri" w:eastAsia="Calibri" w:hAnsi="Calibri" w:cs="Calibri"/>
+          <w:sz w:val="28"/>
+        </w:rPr>
+        <w:t>URS-11</w:t>
+      </w:r>
+      <w:r>
+        <w:rPr>
+          <w:rFonts w:ascii="Calibri" w:eastAsia="Calibri" w:hAnsi="Calibri" w:cs="Calibri"/>
+          <w:sz w:val="28"/>
+        </w:rPr>
+        <w:t xml:space="preserve"> : User can open temple's facebook page from the website.</w:t>
+      </w:r>
+    </w:p>
+    <w:p>
+      <w:pPr>
+        <w:pStyle w:val="normal"/>
+        <w:spacing w:line="360" w:lineRule="auto"/>
+      </w:pPr>
+      <w:r>
+        <w:rPr>
+          <w:rFonts w:ascii="Calibri" w:eastAsia="Calibri" w:hAnsi="Calibri" w:cs="Calibri"/>
+          <w:sz w:val="28"/>
+        </w:rPr>
+        <w:t>URS-12</w:t>
+      </w:r>
+      <w:r>
+        <w:rPr>
+          <w:rFonts w:ascii="Calibri" w:eastAsia="Calibri" w:hAnsi="Calibri" w:cs="Calibri"/>
+          <w:sz w:val="28"/>
+        </w:rPr>
+        <w:t xml:space="preserve"> : User can log out from the website.</w:t>
+      </w:r>
+    </w:p>
+    <w:p>
+      <w:pPr>
+        <w:pStyle w:val="normal"/>
+        <w:spacing w:line="360" w:lineRule="auto"/>
+      </w:pPr>
+      <w:r>
+        <w:rPr>
+          <w:rFonts w:ascii="Calibri" w:eastAsia="Calibri" w:hAnsi="Calibri" w:cs="Calibri"/>
+          <w:sz w:val="28"/>
+        </w:rPr>
+        <w:t>URS-13</w:t>
+      </w:r>
+      <w:r>
+        <w:rPr>
+          <w:rFonts w:ascii="Calibri" w:eastAsia="Calibri" w:hAnsi="Calibri" w:cs="Calibri"/>
+          <w:sz w:val="28"/>
+        </w:rPr>
+        <w:t xml:space="preserve"> : Admin can login to the website as the administrator.</w:t>
+      </w:r>
+    </w:p>
+    <w:p>
+      <w:pPr>
+        <w:pStyle w:val="normal"/>
+        <w:spacing w:line="360" w:lineRule="auto"/>
+      </w:pPr>
+      <w:r>
+        <w:rPr>
+          <w:rFonts w:ascii="Calibri" w:eastAsia="Calibri" w:hAnsi="Calibri" w:cs="Calibri"/>
+          <w:sz w:val="28"/>
+        </w:rPr>
+        <w:t>URS-14</w:t>
+      </w:r>
+      <w:r>
+        <w:rPr>
+          <w:rFonts w:ascii="Calibri" w:eastAsia="Calibri" w:hAnsi="Calibri" w:cs="Calibri"/>
+          <w:sz w:val="28"/>
+        </w:rPr>
+        <w:t xml:space="preserve"> : Admin can update news/activities of the temple to the website.</w:t>
+      </w:r>
+    </w:p>
+    <w:p>
+      <w:pPr>
+        <w:pStyle w:val="normal"/>
+        <w:spacing w:line="360" w:lineRule="auto"/>
+      </w:pPr>
+      <w:r>
+        <w:rPr>
+          <w:rFonts w:ascii="Calibri" w:eastAsia="Calibri" w:hAnsi="Calibri" w:cs="Calibri"/>
+          <w:sz w:val="28"/>
+        </w:rPr>
+        <w:t>URS-15</w:t>
+      </w:r>
+      <w:r>
+        <w:rPr>
+          <w:rFonts w:ascii="Calibri" w:eastAsia="Calibri" w:hAnsi="Calibri" w:cs="Calibri"/>
+          <w:sz w:val="28"/>
+        </w:rPr>
+        <w:t xml:space="preserve"> : Admin can edit news/activities of the temple to the website.</w:t>
+      </w:r>
+    </w:p>
+    <w:p>
+      <w:pPr>
+        <w:pStyle w:val="normal"/>
+        <w:spacing w:line="360" w:lineRule="auto"/>
+      </w:pPr>
+      <w:r>
+        <w:rPr>
+          <w:rFonts w:ascii="Calibri" w:eastAsia="Calibri" w:hAnsi="Calibri" w:cs="Calibri"/>
+          <w:sz w:val="28"/>
+        </w:rPr>
+        <w:t>URS-16</w:t>
+      </w:r>
+      <w:r>
+        <w:rPr>
+          <w:rFonts w:ascii="Calibri" w:eastAsia="Calibri" w:hAnsi="Calibri" w:cs="Calibri"/>
+          <w:sz w:val="28"/>
+        </w:rPr>
+        <w:t xml:space="preserve"> : Admin can delete news/activities of the temple to the website.</w:t>
+      </w:r>
+    </w:p>
+    <w:p>
+      <w:pPr>
+        <w:pStyle w:val="normal"/>
+        <w:spacing w:line="360" w:lineRule="auto"/>
+      </w:pPr>
+      <w:r>
+        <w:rPr>
+          <w:rFonts w:ascii="Calibri" w:eastAsia="Calibri" w:hAnsi="Calibri" w:cs="Calibri"/>
+          <w:sz w:val="28"/>
+        </w:rPr>
+        <w:t>URS-17</w:t>
+      </w:r>
+      <w:r>
+        <w:rPr>
+          <w:rFonts w:ascii="Calibri" w:eastAsia="Calibri" w:hAnsi="Calibri" w:cs="Calibri"/>
+          <w:sz w:val="28"/>
+        </w:rPr>
+        <w:t xml:space="preserve"> : Admin can answer the question which asked by members.</w:t>
       </w:r>
     </w:p>
     <w:p>
@@ -382,31 +336,87 @@
       </w:pPr>
       <w:r>
         <w:rPr>
+          <w:rFonts w:ascii="Calibri" w:eastAsia="Calibri" w:hAnsi="Calibri" w:cs="Calibri"/>
+          <w:sz w:val="28"/>
+        </w:rPr>
+        <w:t>URS-18</w:t>
+      </w:r>
+      <w:r>
+        <w:rPr>
+          <w:rFonts w:ascii="Calibri" w:eastAsia="Calibri" w:hAnsi="Calibri" w:cs="Calibri"/>
+          <w:sz w:val="28"/>
+        </w:rPr>
+        <w:t xml:space="preserve"> : Admin can delete the improper post of any members.</w:t>
+      </w:r>
+    </w:p>
+    <w:p>
+      <w:pPr>
+        <w:pStyle w:val="normal"/>
+        <w:spacing w:line="360" w:lineRule="auto"/>
+        <w:rPr>
           <w:rFonts w:asciiTheme="minorHAnsi" w:hAnsiTheme="minorHAnsi" w:cstheme="minorHAnsi"/>
           <w:sz w:val="28"/>
           <w:szCs w:val="28"/>
         </w:rPr>
-        <w:t>URS-23 : Admin can edit any content in the website.</w:t>
-      </w:r>
-    </w:p>
-    <w:p>
-      <w:pPr>
-        <w:pStyle w:val="normal"/>
-        <w:spacing w:line="360" w:lineRule="auto"/>
+      </w:pPr>
+      <w:r>
         <w:rPr>
           <w:rFonts w:asciiTheme="minorHAnsi" w:hAnsiTheme="minorHAnsi" w:cstheme="minorHAnsi"/>
           <w:sz w:val="28"/>
           <w:szCs w:val="28"/>
         </w:rPr>
-      </w:pPr>
+        <w:t>URS-19</w:t>
+      </w:r>
       <w:r>
         <w:rPr>
           <w:rFonts w:asciiTheme="minorHAnsi" w:hAnsiTheme="minorHAnsi" w:cstheme="minorHAnsi"/>
           <w:sz w:val="28"/>
           <w:szCs w:val="28"/>
         </w:rPr>
-        <w:t>URS-24 : User can change language in website(EN/TH).</w:t>
-      </w:r>
+        <w:t xml:space="preserve"> : User can change language in website(EN/TH).</w:t>
+      </w:r>
+    </w:p>
+    <w:p>
+      <w:pPr>
+        <w:pStyle w:val="normal"/>
+        <w:spacing w:line="360" w:lineRule="auto"/>
+      </w:pPr>
+    </w:p>
+    <w:p>
+      <w:pPr>
+        <w:pStyle w:val="normal"/>
+        <w:spacing w:line="360" w:lineRule="auto"/>
+      </w:pPr>
+    </w:p>
+    <w:p>
+      <w:pPr>
+        <w:pStyle w:val="normal"/>
+        <w:spacing w:line="360" w:lineRule="auto"/>
+      </w:pPr>
+    </w:p>
+    <w:p>
+      <w:pPr>
+        <w:pStyle w:val="normal"/>
+        <w:spacing w:line="360" w:lineRule="auto"/>
+      </w:pPr>
+    </w:p>
+    <w:p>
+      <w:pPr>
+        <w:pStyle w:val="normal"/>
+        <w:spacing w:line="360" w:lineRule="auto"/>
+      </w:pPr>
+    </w:p>
+    <w:p>
+      <w:pPr>
+        <w:pStyle w:val="normal"/>
+        <w:spacing w:line="360" w:lineRule="auto"/>
+      </w:pPr>
+    </w:p>
+    <w:p>
+      <w:pPr>
+        <w:pStyle w:val="normal"/>
+        <w:spacing w:line="360" w:lineRule="auto"/>
+      </w:pPr>
     </w:p>
     <w:p>
       <w:pPr>
@@ -491,14 +501,7 @@
           <w:rFonts w:ascii="Calibri" w:eastAsia="Calibri" w:hAnsi="Calibri" w:cs="Calibri"/>
           <w:sz w:val="28"/>
         </w:rPr>
-        <w:t>SRS-05 : System shall</w:t>
-      </w:r>
-      <w:r>
-        <w:rPr>
-          <w:rFonts w:ascii="Calibri" w:eastAsia="Calibri" w:hAnsi="Calibri" w:cs="Calibri"/>
-          <w:sz w:val="28"/>
-        </w:rPr>
-        <w:t xml:space="preserve"> validate information which user input</w:t>
+        <w:t>SRS-05 : System shall validate information which user input</w:t>
       </w:r>
     </w:p>
     <w:p>
@@ -550,14 +553,7 @@
           <w:rFonts w:ascii="Calibri" w:eastAsia="Calibri" w:hAnsi="Calibri" w:cs="Calibri"/>
           <w:sz w:val="28"/>
         </w:rPr>
-        <w:t xml:space="preserve">SRS-09 : System shall get request from user </w:t>
-      </w:r>
-      <w:r>
-        <w:rPr>
-          <w:rFonts w:ascii="Calibri" w:eastAsia="Calibri" w:hAnsi="Calibri" w:cs="Calibri"/>
-          <w:sz w:val="28"/>
-        </w:rPr>
-        <w:t>for logging in.</w:t>
+        <w:t>SRS-09 : System shall get request from user for logging in.</w:t>
       </w:r>
     </w:p>
     <w:p>
@@ -609,14 +605,7 @@
           <w:rFonts w:ascii="Calibri" w:eastAsia="Calibri" w:hAnsi="Calibri" w:cs="Calibri"/>
           <w:sz w:val="28"/>
         </w:rPr>
-        <w:t>SRS-12 : System shall validate the match and existence of us</w:t>
-      </w:r>
-      <w:r>
-        <w:rPr>
-          <w:rFonts w:ascii="Calibri" w:eastAsia="Calibri" w:hAnsi="Calibri" w:cs="Calibri"/>
-          <w:sz w:val="28"/>
-        </w:rPr>
-        <w:t xml:space="preserve">ername and   </w:t>
+        <w:t xml:space="preserve">SRS-12 : System shall validate the match and existence of username and   </w:t>
       </w:r>
     </w:p>
     <w:p>
@@ -668,14 +657,7 @@
           <w:rFonts w:ascii="Calibri" w:eastAsia="Calibri" w:hAnsi="Calibri" w:cs="Calibri"/>
           <w:sz w:val="28"/>
         </w:rPr>
-        <w:t>SRS-15 : System shall provide the interface to show content of history t</w:t>
-      </w:r>
-      <w:r>
-        <w:rPr>
-          <w:rFonts w:ascii="Calibri" w:eastAsia="Calibri" w:hAnsi="Calibri" w:cs="Calibri"/>
-          <w:sz w:val="28"/>
-        </w:rPr>
-        <w:t>o user.</w:t>
+        <w:t>SRS-15 : System shall provide the interface to show content of history to user.</w:t>
       </w:r>
     </w:p>
     <w:p>
@@ -779,14 +761,7 @@
           <w:rFonts w:ascii="Calibri" w:eastAsia="Calibri" w:hAnsi="Calibri" w:cs="Calibri"/>
           <w:sz w:val="28"/>
         </w:rPr>
-        <w:t>SRS-23 : System shall send news and activities to e</w:t>
-      </w:r>
-      <w:r>
-        <w:rPr>
-          <w:rFonts w:ascii="Calibri" w:eastAsia="Calibri" w:hAnsi="Calibri" w:cs="Calibri"/>
-          <w:sz w:val="28"/>
-        </w:rPr>
-        <w:t xml:space="preserve">mail of all members  </w:t>
+        <w:t xml:space="preserve">SRS-23 : System shall send news and activities to email of all members  </w:t>
       </w:r>
     </w:p>
     <w:p>
@@ -878,14 +853,7 @@
           <w:rFonts w:ascii="Calibri" w:eastAsia="Calibri" w:hAnsi="Calibri" w:cs="Calibri"/>
           <w:sz w:val="28"/>
         </w:rPr>
-        <w:t>SRS-29 : System shall validate post information</w:t>
-      </w:r>
-      <w:r>
-        <w:rPr>
-          <w:rFonts w:ascii="Calibri" w:eastAsia="Calibri" w:hAnsi="Calibri" w:cs="Calibri"/>
-          <w:sz w:val="28"/>
-        </w:rPr>
-        <w:t xml:space="preserve"> from the user.</w:t>
+        <w:t>SRS-29 : System shall validate post information from the user.</w:t>
       </w:r>
     </w:p>
     <w:p>
@@ -937,14 +905,7 @@
           <w:rFonts w:ascii="Calibri" w:eastAsia="Calibri" w:hAnsi="Calibri" w:cs="Calibri"/>
           <w:sz w:val="28"/>
         </w:rPr>
-        <w:t xml:space="preserve">SRS-33 : System shall provide the interface for </w:t>
-      </w:r>
-      <w:r>
-        <w:rPr>
-          <w:rFonts w:ascii="Calibri" w:eastAsia="Calibri" w:hAnsi="Calibri" w:cs="Calibri"/>
-          <w:sz w:val="28"/>
-        </w:rPr>
-        <w:t>user to input their comment.</w:t>
+        <w:t>SRS-33 : System shall provide the interface for user to input their comment.</w:t>
       </w:r>
     </w:p>
     <w:p>
@@ -996,14 +957,7 @@
           <w:rFonts w:ascii="Calibri" w:eastAsia="Calibri" w:hAnsi="Calibri" w:cs="Calibri"/>
           <w:sz w:val="28"/>
         </w:rPr>
-        <w:t xml:space="preserve">                the for</w:t>
-      </w:r>
-      <w:r>
-        <w:rPr>
-          <w:rFonts w:ascii="Calibri" w:eastAsia="Calibri" w:hAnsi="Calibri" w:cs="Calibri"/>
-          <w:sz w:val="28"/>
-        </w:rPr>
-        <w:t>ums.</w:t>
+        <w:t xml:space="preserve">                the forums.</w:t>
       </w:r>
     </w:p>
     <w:p>
@@ -1055,14 +1009,7 @@
           <w:rFonts w:ascii="Calibri" w:eastAsia="Calibri" w:hAnsi="Calibri" w:cs="Calibri"/>
           <w:sz w:val="28"/>
         </w:rPr>
-        <w:t>SRS-39 : System shall allow user to delete their post/comment in the for</w:t>
-      </w:r>
-      <w:r>
-        <w:rPr>
-          <w:rFonts w:ascii="Calibri" w:eastAsia="Calibri" w:hAnsi="Calibri" w:cs="Calibri"/>
-          <w:sz w:val="28"/>
-        </w:rPr>
-        <w:t>ums.</w:t>
+        <w:t>SRS-39 : System shall allow user to delete their post/comment in the forums.</w:t>
       </w:r>
     </w:p>
     <w:p>
@@ -1127,14 +1074,7 @@
           <w:rFonts w:ascii="Calibri" w:eastAsia="Calibri" w:hAnsi="Calibri" w:cs="Calibri"/>
           <w:sz w:val="28"/>
         </w:rPr>
-        <w:t xml:space="preserve">SRS-43 : System </w:t>
-      </w:r>
-      <w:r>
-        <w:rPr>
-          <w:rFonts w:ascii="Calibri" w:eastAsia="Calibri" w:hAnsi="Calibri" w:cs="Calibri"/>
-          <w:sz w:val="28"/>
-        </w:rPr>
-        <w:t>shall get request from user to view gallery of the temple.</w:t>
+        <w:t>SRS-43 : System shall get request from user to view gallery of the temple.</w:t>
       </w:r>
     </w:p>
     <w:p>
@@ -1173,43 +1113,20 @@
           <w:rFonts w:ascii="Calibri" w:eastAsia="Calibri" w:hAnsi="Calibri" w:cs="Calibri"/>
           <w:sz w:val="28"/>
         </w:rPr>
-        <w:t xml:space="preserve">SRS-45 : System shall get request from user to visit </w:t>
-      </w:r>
-      <w:proofErr w:type="spellStart"/>
-      <w:r>
-        <w:rPr>
-          <w:rFonts w:ascii="Calibri" w:eastAsia="Calibri" w:hAnsi="Calibri" w:cs="Calibri"/>
-          <w:sz w:val="28"/>
-        </w:rPr>
-        <w:t>facebook</w:t>
-      </w:r>
-      <w:proofErr w:type="spellEnd"/>
-      <w:r>
-        <w:rPr>
-          <w:rFonts w:ascii="Calibri" w:eastAsia="Calibri" w:hAnsi="Calibri" w:cs="Calibri"/>
-          <w:sz w:val="28"/>
-        </w:rPr>
-        <w:t xml:space="preserve"> page of the  </w:t>
-      </w:r>
-    </w:p>
-    <w:p>
-      <w:pPr>
-        <w:pStyle w:val="normal"/>
-        <w:spacing w:line="360" w:lineRule="auto"/>
-      </w:pPr>
-      <w:r>
-        <w:rPr>
-          <w:rFonts w:ascii="Calibri" w:eastAsia="Calibri" w:hAnsi="Calibri" w:cs="Calibri"/>
-          <w:sz w:val="28"/>
-        </w:rPr>
-        <w:t xml:space="preserve">               </w:t>
-      </w:r>
-      <w:r>
-        <w:rPr>
-          <w:rFonts w:ascii="Calibri" w:eastAsia="Calibri" w:hAnsi="Calibri" w:cs="Calibri"/>
-          <w:sz w:val="28"/>
-        </w:rPr>
-        <w:t xml:space="preserve"> temple.</w:t>
+        <w:t xml:space="preserve">SRS-45 : System shall get request from user to visit facebook page of the  </w:t>
+      </w:r>
+    </w:p>
+    <w:p>
+      <w:pPr>
+        <w:pStyle w:val="normal"/>
+        <w:spacing w:line="360" w:lineRule="auto"/>
+      </w:pPr>
+      <w:r>
+        <w:rPr>
+          <w:rFonts w:ascii="Calibri" w:eastAsia="Calibri" w:hAnsi="Calibri" w:cs="Calibri"/>
+          <w:sz w:val="28"/>
+        </w:rPr>
+        <w:t xml:space="preserve">                temple.</w:t>
       </w:r>
     </w:p>
     <w:p>
@@ -1327,14 +1244,7 @@
           <w:rFonts w:ascii="Calibri" w:eastAsia="Calibri" w:hAnsi="Calibri" w:cs="Calibri"/>
           <w:sz w:val="28"/>
         </w:rPr>
-        <w:t xml:space="preserve">                inputt</w:t>
-      </w:r>
-      <w:r>
-        <w:rPr>
-          <w:rFonts w:ascii="Calibri" w:eastAsia="Calibri" w:hAnsi="Calibri" w:cs="Calibri"/>
-          <w:sz w:val="28"/>
-        </w:rPr>
-        <w:t>ed by the user.</w:t>
+        <w:t xml:space="preserve">                inputted by the user.</w:t>
       </w:r>
     </w:p>
     <w:p>
@@ -1386,14 +1296,7 @@
           <w:rFonts w:ascii="Calibri" w:eastAsia="Calibri" w:hAnsi="Calibri" w:cs="Calibri"/>
           <w:sz w:val="28"/>
         </w:rPr>
-        <w:t>SRS-54 : System shall get request from user to edit content</w:t>
-      </w:r>
-      <w:r>
-        <w:rPr>
-          <w:rFonts w:ascii="Calibri" w:eastAsia="Calibri" w:hAnsi="Calibri" w:cs="Calibri"/>
-          <w:sz w:val="28"/>
-        </w:rPr>
-        <w:t xml:space="preserve"> of news or </w:t>
+        <w:t xml:space="preserve">SRS-54 : System shall get request from user to edit content of news or </w:t>
       </w:r>
     </w:p>
     <w:p>
@@ -1712,6 +1615,7 @@
   <w:style w:type="paragraph" w:default="1" w:styleId="a">
     <w:name w:val="Normal"/>
     <w:qFormat/>
+    <w:rsid w:val="00FF08C5"/>
   </w:style>
   <w:style w:type="paragraph" w:styleId="1">
     <w:name w:val="heading 1"/>

</xml_diff>